<commit_message>
UndertheHood 2020 - scrubbed subdirs, filenames, and file locations
</commit_message>
<xml_diff>
--- a/Posts/2020/05(May)/UndertheHood/UTH_05(May)_2020_Prandtl Boundary Layer.docx
+++ b/Posts/2020/05(May)/UndertheHood/UTH_05(May)_2020_Prandtl Boundary Layer.docx
@@ -1,16 +1,40 @@
 
 <file path=word/document.xml><?xml version="1.0" encoding="utf-8"?>
-<w:document xmlns:wpc="http://schemas.microsoft.com/office/word/2010/wordprocessingCanvas" xmlns:cx="http://schemas.microsoft.com/office/drawing/2014/chartex" xmlns:cx1="http://schemas.microsoft.com/office/drawing/2015/9/8/chartex" xmlns:mc="http://schemas.openxmlformats.org/markup-compatibility/2006" xmlns:o="urn:schemas-microsoft-com:office:office" xmlns:r="http://schemas.openxmlformats.org/officeDocument/2006/relationships" xmlns:m="http://schemas.openxmlformats.org/officeDocument/2006/math" xmlns:v="urn:schemas-microsoft-com:vml" xmlns:wp14="http://schemas.microsoft.com/office/word/2010/wordprocessingDrawing" xmlns:wp="http://schemas.openxmlformats.org/drawingml/2006/wordprocessingDrawing" xmlns:w10="urn:schemas-microsoft-com:office:word" xmlns:w="http://schemas.openxmlformats.org/wordprocessingml/2006/main" xmlns:w14="http://schemas.microsoft.com/office/word/2010/wordml" xmlns:w15="http://schemas.microsoft.com/office/word/2012/wordml" xmlns:w16se="http://schemas.microsoft.com/office/word/2015/wordml/symex" xmlns:wpg="http://schemas.microsoft.com/office/word/2010/wordprocessingGroup" xmlns:wpi="http://schemas.microsoft.com/office/word/2010/wordprocessingInk" xmlns:wne="http://schemas.microsoft.com/office/word/2006/wordml" xmlns:wps="http://schemas.microsoft.com/office/word/2010/wordprocessingShape" mc:Ignorable="w14 w15 w16se wp14">
+<w:document xmlns:wpc="http://schemas.microsoft.com/office/word/2010/wordprocessingCanvas" xmlns:cx="http://schemas.microsoft.com/office/drawing/2014/chartex" xmlns:cx1="http://schemas.microsoft.com/office/drawing/2015/9/8/chartex" xmlns:cx2="http://schemas.microsoft.com/office/drawing/2015/10/21/chartex" xmlns:cx3="http://schemas.microsoft.com/office/drawing/2016/5/9/chartex" xmlns:cx4="http://schemas.microsoft.com/office/drawing/2016/5/10/chartex" xmlns:cx5="http://schemas.microsoft.com/office/drawing/2016/5/11/chartex" xmlns:cx6="http://schemas.microsoft.com/office/drawing/2016/5/12/chartex" xmlns:cx7="http://schemas.microsoft.com/office/drawing/2016/5/13/chartex" xmlns:cx8="http://schemas.microsoft.com/office/drawing/2016/5/14/chartex" xmlns:mc="http://schemas.openxmlformats.org/markup-compatibility/2006" xmlns:aink="http://schemas.microsoft.com/office/drawing/2016/ink" xmlns:am3d="http://schemas.microsoft.com/office/drawing/2017/model3d" xmlns:o="urn:schemas-microsoft-com:office:office" xmlns:oel="http://schemas.microsoft.com/office/2019/extlst" xmlns:r="http://schemas.openxmlformats.org/officeDocument/2006/relationships" xmlns:m="http://schemas.openxmlformats.org/officeDocument/2006/math" xmlns:v="urn:schemas-microsoft-com:vml" xmlns:wp14="http://schemas.microsoft.com/office/word/2010/wordprocessingDrawing" xmlns:wp="http://schemas.openxmlformats.org/drawingml/2006/wordprocessingDrawing" xmlns:w10="urn:schemas-microsoft-com:office:word" xmlns:w="http://schemas.openxmlformats.org/wordprocessingml/2006/main" xmlns:w14="http://schemas.microsoft.com/office/word/2010/wordml" xmlns:w15="http://schemas.microsoft.com/office/word/2012/wordml" xmlns:w16cex="http://schemas.microsoft.com/office/word/2018/wordml/cex" xmlns:w16cid="http://schemas.microsoft.com/office/word/2016/wordml/cid" xmlns:w16="http://schemas.microsoft.com/office/word/2018/wordml" xmlns:w16du="http://schemas.microsoft.com/office/word/2023/wordml/word16du" xmlns:w16sdtdh="http://schemas.microsoft.com/office/word/2020/wordml/sdtdatahash" xmlns:w16sdtfl="http://schemas.microsoft.com/office/word/2024/wordml/sdtformatlock" xmlns:w16se="http://schemas.microsoft.com/office/word/2015/wordml/symex" xmlns:wpg="http://schemas.microsoft.com/office/word/2010/wordprocessingGroup" xmlns:wpi="http://schemas.microsoft.com/office/word/2010/wordprocessingInk" xmlns:wne="http://schemas.microsoft.com/office/word/2006/wordml" xmlns:wps="http://schemas.microsoft.com/office/word/2010/wordprocessingShape" mc:Ignorable="w14 w15 w16se w16cid w16 w16cex w16sdtdh w16sdtfl w16du wp14">
   <w:body>
     <w:p>
-      <w:r>
-        <w:t xml:space="preserve">This month’s column begins a new chapter in the ongoing study of fluid dynamics.  Up to this point, the general equations of fluid motion have been derived from Newton’s laws using the transformation </w:t>
+      <w:pPr>
+        <w:pStyle w:val="Heading1"/>
+      </w:pPr>
+      <w:r>
+        <w:t>Prandtl’s Boundary Layer</w:t>
+      </w:r>
+    </w:p>
+    <w:p>
+      <w:r>
+        <w:t xml:space="preserve">This month’s column </w:t>
+      </w:r>
+      <w:proofErr w:type="gramStart"/>
+      <w:r>
+        <w:t>begins</w:t>
+      </w:r>
+      <w:proofErr w:type="gramEnd"/>
+      <w:r>
+        <w:t xml:space="preserve"> a new chapter in the ongoing study of fluid dynamics.  Up to this point, the general equations of fluid motion have been derived from Newton’s laws using the transformation </w:t>
       </w:r>
       <w:r>
         <w:t xml:space="preserve">between </w:t>
       </w:r>
       <w:r>
-        <w:t xml:space="preserve">a fluid-following viewpoint (Lagrangian point-of-view) </w:t>
+        <w:t>a fluid-following viewpoint (</w:t>
+      </w:r>
+      <w:proofErr w:type="spellStart"/>
+      <w:r>
+        <w:t>Lagrangian</w:t>
+      </w:r>
+      <w:proofErr w:type="spellEnd"/>
+      <w:r>
+        <w:t xml:space="preserve"> point-of-view) </w:t>
       </w:r>
       <w:r>
         <w:t xml:space="preserve">and </w:t>
@@ -90,9 +114,65 @@
         <w:t xml:space="preserve">According to Anderson, Ludwig Prandtl </w:t>
       </w:r>
     </w:p>
+    <w:p>
+      <w:r>
+        <w:rPr>
+          <w:noProof/>
+        </w:rPr>
+        <w:drawing>
+          <wp:inline distT="0" distB="0" distL="0" distR="0" wp14:anchorId="1DDBEAC0" wp14:editId="3B3CB4D0">
+            <wp:extent cx="2558516" cy="3313497"/>
+            <wp:effectExtent l="0" t="0" r="0" b="1270"/>
+            <wp:docPr id="319683495" name="Picture 1" descr="A person in a suit and tie&#10;&#10;AI-generated content may be incorrect."/>
+            <wp:cNvGraphicFramePr>
+              <a:graphicFrameLocks xmlns:a="http://schemas.openxmlformats.org/drawingml/2006/main" noChangeAspect="1"/>
+            </wp:cNvGraphicFramePr>
+            <a:graphic xmlns:a="http://schemas.openxmlformats.org/drawingml/2006/main">
+              <a:graphicData uri="http://schemas.openxmlformats.org/drawingml/2006/picture">
+                <pic:pic xmlns:pic="http://schemas.openxmlformats.org/drawingml/2006/picture">
+                  <pic:nvPicPr>
+                    <pic:cNvPr id="319683495" name="Picture 1" descr="A person in a suit and tie&#10;&#10;AI-generated content may be incorrect."/>
+                    <pic:cNvPicPr>
+                      <a:picLocks noChangeAspect="1" noChangeArrowheads="1"/>
+                    </pic:cNvPicPr>
+                  </pic:nvPicPr>
+                  <pic:blipFill>
+                    <a:blip r:embed="rId6" cstate="print">
+                      <a:extLst>
+                        <a:ext uri="{28A0092B-C50C-407E-A947-70E740481C1C}">
+                          <a14:useLocalDpi xmlns:a14="http://schemas.microsoft.com/office/drawing/2010/main" val="0"/>
+                        </a:ext>
+                      </a:extLst>
+                    </a:blip>
+                    <a:srcRect/>
+                    <a:stretch>
+                      <a:fillRect/>
+                    </a:stretch>
+                  </pic:blipFill>
+                  <pic:spPr bwMode="auto">
+                    <a:xfrm>
+                      <a:off x="0" y="0"/>
+                      <a:ext cx="2572181" cy="3331194"/>
+                    </a:xfrm>
+                    <a:prstGeom prst="rect">
+                      <a:avLst/>
+                    </a:prstGeom>
+                    <a:noFill/>
+                    <a:ln>
+                      <a:noFill/>
+                    </a:ln>
+                  </pic:spPr>
+                </pic:pic>
+              </a:graphicData>
+            </a:graphic>
+          </wp:inline>
+        </w:drawing>
+      </w:r>
+    </w:p>
     <w:p/>
     <w:p>
       <w:r>
+        <w:lastRenderedPageBreak/>
         <w:t xml:space="preserve">revolutionized fluid dynamics with a very </w:t>
       </w:r>
       <w:r>
@@ -101,7 +181,15 @@
     </w:p>
     <w:p>
       <w:r>
-        <w:t>To understand the importance of Prandtl’s result one has to start the story in the latter half of the 18</w:t>
+        <w:t xml:space="preserve">To understand the importance of Prandtl’s result one </w:t>
+      </w:r>
+      <w:proofErr w:type="gramStart"/>
+      <w:r>
+        <w:t>has to</w:t>
+      </w:r>
+      <w:proofErr w:type="gramEnd"/>
+      <w:r>
+        <w:t xml:space="preserve"> start the story in the latter half of the 18</w:t>
       </w:r>
       <w:r>
         <w:rPr>
@@ -112,7 +200,7 @@
       <w:r>
         <w:t xml:space="preserve"> century, around the time Euler derived the ideal fluid equations bearing his name.  The French mathematician </w:t>
       </w:r>
-      <w:hyperlink r:id="rId6" w:history="1">
+      <w:hyperlink r:id="rId7" w:history="1">
         <w:r>
           <w:rPr>
             <w:rStyle w:val="Hyperlink"/>
@@ -149,7 +237,7 @@
       <w:r>
         <w:t xml:space="preserve">.  This derivation examines the force and momentum balance in the fluid and, using </w:t>
       </w:r>
-      <w:hyperlink r:id="rId7" w:history="1">
+      <w:hyperlink r:id="rId8" w:history="1">
         <w:r>
           <w:rPr>
             <w:rStyle w:val="Hyperlink"/>
@@ -184,7 +272,15 @@
         <w:t xml:space="preserve">Clearly something </w:t>
       </w:r>
       <w:r>
-        <w:t xml:space="preserve">was wrong with the theory of ideal fluid but the specific root of the problem escaped identification for roughly 150 years until Prandtl introduced his boundary layer in at a conference in 1904.  The modern picture of the boundary layer is best understood in terms of the </w:t>
+        <w:t xml:space="preserve">was wrong with the theory of ideal </w:t>
+      </w:r>
+      <w:proofErr w:type="gramStart"/>
+      <w:r>
+        <w:t>fluid</w:t>
+      </w:r>
+      <w:proofErr w:type="gramEnd"/>
+      <w:r>
+        <w:t xml:space="preserve"> but the specific root of the problem escaped identification for roughly 150 years until Prandtl introduced his boundary layer in at a conference in 1904.  The modern picture of the boundary layer is best understood in terms of the </w:t>
       </w:r>
       <w:r>
         <w:t>motion of air over a cambered wing as shown in the figure bel</w:t>
@@ -202,53 +298,129 @@
         <w:t>.</w:t>
       </w:r>
     </w:p>
+    <w:p>
+      <w:r>
+        <w:rPr>
+          <w:noProof/>
+        </w:rPr>
+        <w:drawing>
+          <wp:inline distT="0" distB="0" distL="0" distR="0" wp14:anchorId="65E2330D" wp14:editId="24D284C8">
+            <wp:extent cx="3678742" cy="1871599"/>
+            <wp:effectExtent l="0" t="0" r="0" b="0"/>
+            <wp:docPr id="245635600" name="Picture 2" descr="A diagram of a ball with lines and arrows&#10;&#10;AI-generated content may be incorrect."/>
+            <wp:cNvGraphicFramePr>
+              <a:graphicFrameLocks xmlns:a="http://schemas.openxmlformats.org/drawingml/2006/main" noChangeAspect="1"/>
+            </wp:cNvGraphicFramePr>
+            <a:graphic xmlns:a="http://schemas.openxmlformats.org/drawingml/2006/main">
+              <a:graphicData uri="http://schemas.openxmlformats.org/drawingml/2006/picture">
+                <pic:pic xmlns:pic="http://schemas.openxmlformats.org/drawingml/2006/picture">
+                  <pic:nvPicPr>
+                    <pic:cNvPr id="245635600" name="Picture 2" descr="A diagram of a ball with lines and arrows&#10;&#10;AI-generated content may be incorrect."/>
+                    <pic:cNvPicPr>
+                      <a:picLocks noChangeAspect="1" noChangeArrowheads="1"/>
+                    </pic:cNvPicPr>
+                  </pic:nvPicPr>
+                  <pic:blipFill>
+                    <a:blip r:embed="rId9">
+                      <a:extLst>
+                        <a:ext uri="{28A0092B-C50C-407E-A947-70E740481C1C}">
+                          <a14:useLocalDpi xmlns:a14="http://schemas.microsoft.com/office/drawing/2010/main" val="0"/>
+                        </a:ext>
+                      </a:extLst>
+                    </a:blip>
+                    <a:srcRect/>
+                    <a:stretch>
+                      <a:fillRect/>
+                    </a:stretch>
+                  </pic:blipFill>
+                  <pic:spPr bwMode="auto">
+                    <a:xfrm>
+                      <a:off x="0" y="0"/>
+                      <a:ext cx="3688141" cy="1876381"/>
+                    </a:xfrm>
+                    <a:prstGeom prst="rect">
+                      <a:avLst/>
+                    </a:prstGeom>
+                    <a:noFill/>
+                    <a:ln>
+                      <a:noFill/>
+                    </a:ln>
+                  </pic:spPr>
+                </pic:pic>
+              </a:graphicData>
+            </a:graphic>
+          </wp:inline>
+        </w:drawing>
+      </w:r>
+    </w:p>
     <w:p/>
     <w:p>
       <w:r>
+        <w:t xml:space="preserve">Away from the wing, the ideal fluid model works well in describing the streamlines.  However, close to the wing’s surface, viscous effects become dominant in thin layer </w:t>
+      </w:r>
+      <w:r>
+        <w:t xml:space="preserve">whose base </w:t>
+      </w:r>
+      <w:r>
+        <w:t>attaches to the wing’s surface</w:t>
+      </w:r>
+      <w:r>
+        <w:t xml:space="preserve">.  This no-slip condition demands that the fluid be at rest at the surface and that the fluid velocity rapidly </w:t>
+      </w:r>
+      <w:proofErr w:type="gramStart"/>
+      <w:r>
+        <w:t>rise</w:t>
+      </w:r>
+      <w:proofErr w:type="gramEnd"/>
+      <w:r>
+        <w:t xml:space="preserve"> from zero (where the layer attaches to the wing) to the </w:t>
+      </w:r>
+      <w:r>
+        <w:t xml:space="preserve">‘free </w:t>
+      </w:r>
+      <w:proofErr w:type="gramStart"/>
+      <w:r>
+        <w:t>stream’</w:t>
+      </w:r>
+      <w:proofErr w:type="gramEnd"/>
+      <w:r>
+        <w:t xml:space="preserve"> </w:t>
+      </w:r>
+      <w:r>
+        <w:t>velocity o</w:t>
+      </w:r>
+      <w:r>
+        <w:t xml:space="preserve">f the bulk inviscid flow outside the layer (shown in the </w:t>
+      </w:r>
+      <w:proofErr w:type="gramStart"/>
+      <w:r>
+        <w:t>inset</w:t>
+      </w:r>
+      <w:proofErr w:type="gramEnd"/>
+      <w:r>
+        <w:t xml:space="preserve">).  </w:t>
+      </w:r>
+      <w:r>
+        <w:t>In this way, d’Alembert’s paradox is conceptu</w:t>
+      </w:r>
+      <w:r>
+        <w:t>ally resolved.  The drag force is non-zero, as observed, and the bulk flow is inviscid or ideal</w:t>
+      </w:r>
+      <w:r>
+        <w:t xml:space="preserve"> (depending on whether one allows the viscosity-free flow to be compressible or not)</w:t>
+      </w:r>
+      <w:r>
+        <w:t>, as observed, but the mathematical conditions, by which d’Alembert derived the paradox are not true everywhere – the thin boundary layer makes all the difference.</w:t>
+      </w:r>
+    </w:p>
+    <w:p>
+      <w:r>
+        <w:t>Prandtl also predicted that in certain cases, this layer can separate from the surface which can cause additional drag.  To quote Prandtl</w:t>
+      </w:r>
+    </w:p>
+    <w:p>
+      <w:r>
         <w:lastRenderedPageBreak/>
-        <w:t xml:space="preserve">Away from the wing, the ideal fluid model works well in describing the streamlines.  However, close to the wing’s surface, viscous effects become dominant in thin layer </w:t>
-      </w:r>
-      <w:r>
-        <w:t xml:space="preserve">whose base </w:t>
-      </w:r>
-      <w:r>
-        <w:t>attaches to the wing’s surface</w:t>
-      </w:r>
-      <w:r>
-        <w:t>.  This no-slip condition demands that the fluid be at rest at the surface and that the fluid velocity rapidly rise</w:t>
-      </w:r>
-      <w:r>
-        <w:t xml:space="preserve"> from zero (where the layer attaches to the wing) to the </w:t>
-      </w:r>
-      <w:r>
-        <w:t xml:space="preserve">‘free stream’ </w:t>
-      </w:r>
-      <w:r>
-        <w:t>velocity o</w:t>
-      </w:r>
-      <w:r>
-        <w:t xml:space="preserve">f the bulk inviscid flow outside the layer (shown in the inset).  </w:t>
-      </w:r>
-      <w:r>
-        <w:t>In this way, d’Alembert’s paradox is conceptu</w:t>
-      </w:r>
-      <w:r>
-        <w:t>ally resolved.  The drag force is non-zero, as observed, and the bulk flow is inviscid or ideal</w:t>
-      </w:r>
-      <w:r>
-        <w:t xml:space="preserve"> (depending on whether one allows the viscosity-free flow to be compressible or not)</w:t>
-      </w:r>
-      <w:r>
-        <w:t>, as observed, but the mathematical conditions, by which d’Alembert derived the paradox are not true everywhere – the thin boundary layer makes all the difference.</w:t>
-      </w:r>
-    </w:p>
-    <w:p>
-      <w:r>
-        <w:t>Prandtl also predicted that in certain cases, this layer can separate from the surface which can cause additional drag.  To quote Prandtl</w:t>
-      </w:r>
-    </w:p>
-    <w:p>
-      <w:r>
         <w:t>“…there ought to be a layer of fluid which, having been set in rotation by the friction on the wall, insinuates itself into the free fluid, transforming completely the motion of the latter, and therefore playing there the same part as the Helmholtz surfaces of discontinuity.”</w:t>
       </w:r>
     </w:p>
@@ -262,16 +434,32 @@
     </w:p>
     <w:p>
       <w:r>
-        <w:t xml:space="preserve">In addition to these two critical physical observations, Anderson points out that the concept of the boundary layer also enabled the first quantitative calculations of aerodynamic drag.  The reason for this is that the boundary layer equations exhibit an entirely different type of mathematical behaviors than the equations describing the bulk flow outside.  Although both sets of equations are coupled, nonlinear, partial differential equations the Navier-Stokes equations used to describe the bulk flow external to the layer are elliptic </w:t>
+        <w:t xml:space="preserve">In addition to these two critical physical observations, Anderson points out that the concept of the boundary layer also enabled the first quantitative calculations of aerodynamic drag.  The reason for this is that the boundary layer equations exhibit an entirely different type of mathematical </w:t>
+      </w:r>
+      <w:proofErr w:type="gramStart"/>
+      <w:r>
+        <w:t>behaviors</w:t>
+      </w:r>
+      <w:proofErr w:type="gramEnd"/>
+      <w:r>
+        <w:t xml:space="preserve"> than the equations describing the bulk flow outside.  Although both sets of equations are coupled, nonlinear, partial differential equations the Navier-Stokes equations used to describe the bulk flow external to the layer are elliptic </w:t>
       </w:r>
       <w:r>
         <w:t xml:space="preserve">(at least when the flow is subsonic) </w:t>
       </w:r>
       <w:r>
-        <w:t xml:space="preserve">while the simplification of these </w:t>
-      </w:r>
-      <w:r>
-        <w:t xml:space="preserve">equation in </w:t>
+        <w:t xml:space="preserve">while the simplification of </w:t>
+      </w:r>
+      <w:proofErr w:type="gramStart"/>
+      <w:r>
+        <w:t xml:space="preserve">these </w:t>
+      </w:r>
+      <w:r>
+        <w:t>equation</w:t>
+      </w:r>
+      <w:proofErr w:type="gramEnd"/>
+      <w:r>
+        <w:t xml:space="preserve"> in </w:t>
       </w:r>
       <w:r>
         <w:t xml:space="preserve">the </w:t>
@@ -289,15 +477,29 @@
         <w:t xml:space="preserve"> the bulk motion to ‘decoupled’ from the </w:t>
       </w:r>
       <w:r>
-        <w:t>methods used to describe the drag and since the methods for solving parabolic equations are much easier to deal with than those for elliptic equations real progress can be made.</w:t>
-      </w:r>
-    </w:p>
-    <w:p>
-      <w:r>
-        <w:t>What is particularly amazing about Prandtl’s contribution is that the original presentation in 1904 lasted no longer than 10 minutes.  I would say that the return on investment resulting from that rather short talk have been nothing short than phenomenal.</w:t>
-      </w:r>
-      <w:bookmarkStart w:id="0" w:name="_GoBack"/>
-      <w:bookmarkEnd w:id="0"/>
+        <w:t xml:space="preserve">methods used to describe the </w:t>
+      </w:r>
+      <w:proofErr w:type="gramStart"/>
+      <w:r>
+        <w:t>drag</w:t>
+      </w:r>
+      <w:proofErr w:type="gramEnd"/>
+      <w:r>
+        <w:t xml:space="preserve"> and since the methods for solving parabolic equations are much easier to deal with than those for elliptic equations real progress can be made.</w:t>
+      </w:r>
+    </w:p>
+    <w:p>
+      <w:r>
+        <w:t xml:space="preserve">What is particularly amazing about Prandtl’s contribution is that the original presentation in 1904 lasted no longer than 10 minutes.  I would say that the return on investment resulting from that rather short talk </w:t>
+      </w:r>
+      <w:proofErr w:type="gramStart"/>
+      <w:r>
+        <w:t>have</w:t>
+      </w:r>
+      <w:proofErr w:type="gramEnd"/>
+      <w:r>
+        <w:t xml:space="preserve"> been nothing short than phenomenal.</w:t>
+      </w:r>
     </w:p>
     <w:sectPr>
       <w:pgSz w:w="12240" w:h="15840"/>
@@ -310,7 +512,7 @@
 </file>
 
 <file path=word/styles.xml><?xml version="1.0" encoding="utf-8"?>
-<w:styles xmlns:mc="http://schemas.openxmlformats.org/markup-compatibility/2006" xmlns:r="http://schemas.openxmlformats.org/officeDocument/2006/relationships" xmlns:w="http://schemas.openxmlformats.org/wordprocessingml/2006/main" xmlns:w14="http://schemas.microsoft.com/office/word/2010/wordml" xmlns:w15="http://schemas.microsoft.com/office/word/2012/wordml" xmlns:w16se="http://schemas.microsoft.com/office/word/2015/wordml/symex" mc:Ignorable="w14 w15 w16se">
+<w:styles xmlns:mc="http://schemas.openxmlformats.org/markup-compatibility/2006" xmlns:r="http://schemas.openxmlformats.org/officeDocument/2006/relationships" xmlns:w="http://schemas.openxmlformats.org/wordprocessingml/2006/main" xmlns:w14="http://schemas.microsoft.com/office/word/2010/wordml" xmlns:w15="http://schemas.microsoft.com/office/word/2012/wordml" xmlns:w16cex="http://schemas.microsoft.com/office/word/2018/wordml/cex" xmlns:w16cid="http://schemas.microsoft.com/office/word/2016/wordml/cid" xmlns:w16="http://schemas.microsoft.com/office/word/2018/wordml" xmlns:w16du="http://schemas.microsoft.com/office/word/2023/wordml/word16du" xmlns:w16sdtdh="http://schemas.microsoft.com/office/word/2020/wordml/sdtdatahash" xmlns:w16sdtfl="http://schemas.microsoft.com/office/word/2024/wordml/sdtformatlock" xmlns:w16se="http://schemas.microsoft.com/office/word/2015/wordml/symex" mc:Ignorable="w14 w15 w16se w16cid w16 w16cex w16sdtdh w16sdtfl w16du">
   <w:docDefaults>
     <w:rPrDefault>
       <w:rPr>
@@ -326,7 +528,7 @@
       </w:pPr>
     </w:pPrDefault>
   </w:docDefaults>
-  <w:latentStyles w:defLockedState="0" w:defUIPriority="99" w:defSemiHidden="0" w:defUnhideWhenUsed="0" w:defQFormat="0" w:count="371">
+  <w:latentStyles w:defLockedState="0" w:defUIPriority="99" w:defSemiHidden="0" w:defUnhideWhenUsed="0" w:defQFormat="0" w:count="376">
     <w:lsdException w:name="Normal" w:uiPriority="0" w:qFormat="1"/>
     <w:lsdException w:name="heading 1" w:uiPriority="9" w:qFormat="1"/>
     <w:lsdException w:name="heading 2" w:semiHidden="1" w:uiPriority="9" w:unhideWhenUsed="1" w:qFormat="1"/>
@@ -698,15 +900,40 @@
     <w:lsdException w:name="List Table 5 Dark Accent 6" w:uiPriority="50"/>
     <w:lsdException w:name="List Table 6 Colorful Accent 6" w:uiPriority="51"/>
     <w:lsdException w:name="List Table 7 Colorful Accent 6" w:uiPriority="52"/>
+    <w:lsdException w:name="Mention" w:semiHidden="1" w:unhideWhenUsed="1"/>
+    <w:lsdException w:name="Smart Hyperlink" w:semiHidden="1" w:unhideWhenUsed="1"/>
+    <w:lsdException w:name="Hashtag" w:semiHidden="1" w:unhideWhenUsed="1"/>
+    <w:lsdException w:name="Unresolved Mention" w:semiHidden="1" w:unhideWhenUsed="1"/>
+    <w:lsdException w:name="Smart Link" w:semiHidden="1" w:unhideWhenUsed="1"/>
   </w:latentStyles>
   <w:style w:type="paragraph" w:default="1" w:styleId="Normal">
     <w:name w:val="Normal"/>
     <w:qFormat/>
   </w:style>
+  <w:style w:type="paragraph" w:styleId="Heading1">
+    <w:name w:val="heading 1"/>
+    <w:basedOn w:val="Normal"/>
+    <w:next w:val="Normal"/>
+    <w:link w:val="Heading1Char"/>
+    <w:uiPriority w:val="9"/>
+    <w:qFormat/>
+    <w:rsid w:val="002E5905"/>
+    <w:pPr>
+      <w:keepNext/>
+      <w:keepLines/>
+      <w:spacing w:before="240" w:after="0"/>
+      <w:outlineLvl w:val="0"/>
+    </w:pPr>
+    <w:rPr>
+      <w:rFonts w:asciiTheme="majorHAnsi" w:eastAsiaTheme="majorEastAsia" w:hAnsiTheme="majorHAnsi" w:cstheme="majorBidi"/>
+      <w:color w:val="2E74B5" w:themeColor="accent1" w:themeShade="BF"/>
+      <w:sz w:val="32"/>
+      <w:szCs w:val="32"/>
+    </w:rPr>
+  </w:style>
   <w:style w:type="character" w:default="1" w:styleId="DefaultParagraphFont">
     <w:name w:val="Default Paragraph Font"/>
     <w:uiPriority w:val="1"/>
-    <w:semiHidden/>
     <w:unhideWhenUsed/>
   </w:style>
   <w:style w:type="table" w:default="1" w:styleId="TableNormal">
@@ -739,6 +966,19 @@
     <w:rPr>
       <w:color w:val="0563C1" w:themeColor="hyperlink"/>
       <w:u w:val="single"/>
+    </w:rPr>
+  </w:style>
+  <w:style w:type="character" w:customStyle="1" w:styleId="Heading1Char">
+    <w:name w:val="Heading 1 Char"/>
+    <w:basedOn w:val="DefaultParagraphFont"/>
+    <w:link w:val="Heading1"/>
+    <w:uiPriority w:val="9"/>
+    <w:rsid w:val="002E5905"/>
+    <w:rPr>
+      <w:rFonts w:asciiTheme="majorHAnsi" w:eastAsiaTheme="majorEastAsia" w:hAnsiTheme="majorHAnsi" w:cstheme="majorBidi"/>
+      <w:color w:val="2E74B5" w:themeColor="accent1" w:themeShade="BF"/>
+      <w:sz w:val="32"/>
+      <w:szCs w:val="32"/>
     </w:rPr>
   </w:style>
 </w:styles>

</xml_diff>